<commit_message>
Update:- Added git URL to the Proposal
</commit_message>
<xml_diff>
--- a/Docs/DFS2_Proposal_RahulGupta.docx
+++ b/Docs/DFS2_Proposal_RahulGupta.docx
@@ -18,21 +18,51 @@
     </w:p>
     <w:p>
       <w:pPr>
-        <w:pStyle w:val="Heading1"/>
-      </w:pPr>
-      <w:r>
-        <w:t>Introduction</w:t>
-      </w:r>
+        <w:rPr>
+          <w:sz w:val="26"/>
+          <w:szCs w:val="26"/>
+        </w:rPr>
+      </w:pPr>
+      <w:hyperlink r:id="rId6" w:history="1">
+        <w:r>
+          <w:rPr>
+            <w:rStyle w:val="Hyperlink"/>
+            <w:sz w:val="26"/>
+            <w:szCs w:val="26"/>
+          </w:rPr>
+          <w:t xml:space="preserve">Proposal Document </w:t>
+        </w:r>
+        <w:proofErr w:type="gramStart"/>
+        <w:r>
+          <w:rPr>
+            <w:rStyle w:val="Hyperlink"/>
+            <w:sz w:val="26"/>
+            <w:szCs w:val="26"/>
+          </w:rPr>
+          <w:t>On</w:t>
+        </w:r>
+        <w:proofErr w:type="gramEnd"/>
+        <w:r>
+          <w:rPr>
+            <w:rStyle w:val="Hyperlink"/>
+            <w:sz w:val="26"/>
+            <w:szCs w:val="26"/>
+          </w:rPr>
+          <w:t xml:space="preserve"> Git</w:t>
+        </w:r>
+      </w:hyperlink>
     </w:p>
     <w:p>
-      <w:r>
-        <w:t xml:space="preserve">Games are often judged for their high-fidelity graphics and getting high fidelity graphics to render on screen with a standard 60 FPS is no easy task. DirectX 12 allows using hardware at a deeper level and giving access to features such as Mesh Shading, Variable Rate Shading and Real Time Ray Tracing. The hardware technology for raytracing has progress by leaps and bounds over the last few years and setting up DirectX 12 renderer and the </w:t>
-      </w:r>
-      <w:r>
-        <w:t>DirectX Raytracing</w:t>
-      </w:r>
-      <w:r>
-        <w:t xml:space="preserve"> is one of the only few options that allows utilization of this new hardware for Real time Raytracing while being able to meet the standard requirements.</w:t>
+      <w:pPr>
+        <w:pStyle w:val="Heading1"/>
+      </w:pPr>
+      <w:r>
+        <w:t>Introduction</w:t>
+      </w:r>
+    </w:p>
+    <w:p>
+      <w:r>
+        <w:t>Games are often judged for their high-fidelity graphics and getting high fidelity graphics to render on screen with a standard 60 FPS is no easy task. DirectX 12 allows using hardware at a deeper level and giving access to features such as Mesh Shading, Variable Rate Shading and Real Time Ray Tracing. The hardware technology for raytracing has progress by leaps and bounds over the last few years and setting up DirectX 12 renderer and the DirectX Raytracing is one of the only few options that allows utilization of this new hardware for Real time Raytracing while being able to meet the standard requirements.</w:t>
       </w:r>
     </w:p>
     <w:p>
@@ -86,61 +116,7 @@
           <w:i/>
           <w:iCs/>
         </w:rPr>
-        <w:t>As a developer, I want to b</w:t>
-      </w:r>
-      <w:r>
-        <w:rPr>
-          <w:b w:val="0"/>
-          <w:bCs w:val="0"/>
-          <w:i/>
-          <w:iCs/>
-        </w:rPr>
-        <w:t xml:space="preserve">e able to set the color and see the </w:t>
-      </w:r>
-      <w:r>
-        <w:rPr>
-          <w:b w:val="0"/>
-          <w:bCs w:val="0"/>
-          <w:i/>
-          <w:iCs/>
-        </w:rPr>
-        <w:t xml:space="preserve">single </w:t>
-      </w:r>
-      <w:r>
-        <w:rPr>
-          <w:b w:val="0"/>
-          <w:bCs w:val="0"/>
-          <w:i/>
-          <w:iCs/>
-        </w:rPr>
-        <w:t xml:space="preserve">color across the </w:t>
-      </w:r>
-      <w:r>
-        <w:rPr>
-          <w:b w:val="0"/>
-          <w:bCs w:val="0"/>
-          <w:i/>
-          <w:iCs/>
-        </w:rPr>
-        <w:t xml:space="preserve">entire </w:t>
-      </w:r>
-      <w:r>
-        <w:rPr>
-          <w:b w:val="0"/>
-          <w:bCs w:val="0"/>
-          <w:i/>
-          <w:iCs/>
-        </w:rPr>
-        <w:t>window</w:t>
-      </w:r>
-      <w:r>
-        <w:rPr>
-          <w:b w:val="0"/>
-          <w:bCs w:val="0"/>
-          <w:i/>
-          <w:iCs/>
-        </w:rPr>
-        <w:t>.</w:t>
+        <w:t>As a developer, I want to be able to set the color and see the single color across the entire window.</w:t>
       </w:r>
       <w:r>
         <w:rPr>
@@ -173,25 +149,7 @@
           <w:i/>
           <w:iCs/>
         </w:rPr>
-        <w:t xml:space="preserve">- </w:t>
-      </w:r>
-      <w:r>
-        <w:rPr>
-          <w:b w:val="0"/>
-          <w:bCs w:val="0"/>
-          <w:i/>
-          <w:iCs/>
-        </w:rPr>
-        <w:t>As a developer, I want to be able to see a hardcoded shader triangle rendered onto the screen</w:t>
-      </w:r>
-      <w:r>
-        <w:rPr>
-          <w:b w:val="0"/>
-          <w:bCs w:val="0"/>
-          <w:i/>
-          <w:iCs/>
-        </w:rPr>
-        <w:t>.</w:t>
+        <w:t>- As a developer, I want to be able to see a hardcoded shader triangle rendered onto the screen.</w:t>
       </w:r>
       <w:r>
         <w:rPr>
@@ -223,34 +181,7 @@
           <w:i/>
           <w:iCs/>
         </w:rPr>
-        <w:t>As a developer, I want to able to see</w:t>
-      </w:r>
-      <w:r>
-        <w:rPr>
-          <w:b w:val="0"/>
-          <w:bCs w:val="0"/>
-          <w:i/>
-          <w:iCs/>
-        </w:rPr>
-        <w:t xml:space="preserve"> 2D and 3D game render</w:t>
-      </w:r>
-      <w:r>
-        <w:rPr>
-          <w:b w:val="0"/>
-          <w:bCs w:val="0"/>
-          <w:i/>
-          <w:iCs/>
-        </w:rPr>
-        <w:t>ing</w:t>
-      </w:r>
-      <w:r>
-        <w:rPr>
-          <w:b w:val="0"/>
-          <w:bCs w:val="0"/>
-          <w:i/>
-          <w:iCs/>
-        </w:rPr>
-        <w:t xml:space="preserve"> across the window without any lighting.</w:t>
+        <w:t>As a developer, I want to able to see 2D and 3D game rendering across the window without any lighting.</w:t>
       </w:r>
       <w:r>
         <w:rPr>
@@ -365,6 +296,7 @@
           <w:id w:val="-1665314423"/>
           <w:citation/>
         </w:sdtPr>
+        <w:sdtEndPr/>
         <w:sdtContent>
           <w:r>
             <w:rPr>
@@ -431,6 +363,7 @@
           <w:id w:val="-1050839661"/>
           <w:citation/>
         </w:sdtPr>
+        <w:sdtEndPr/>
         <w:sdtContent>
           <w:r>
             <w:rPr>
@@ -1387,13 +1320,6 @@
     </w:p>
     <w:sdt>
       <w:sdtPr>
-        <w:id w:val="1095213190"/>
-        <w:docPartObj>
-          <w:docPartGallery w:val="Bibliographies"/>
-          <w:docPartUnique/>
-        </w:docPartObj>
-      </w:sdtPr>
-      <w:sdtEndPr>
         <w:rPr>
           <w:rFonts w:asciiTheme="minorHAnsi" w:eastAsiaTheme="minorEastAsia" w:hAnsiTheme="minorHAnsi" w:cstheme="minorBidi"/>
           <w:b w:val="0"/>
@@ -1403,7 +1329,13 @@
           <w:sz w:val="22"/>
           <w:szCs w:val="22"/>
         </w:rPr>
-      </w:sdtEndPr>
+        <w:id w:val="1095213190"/>
+        <w:docPartObj>
+          <w:docPartGallery w:val="Bibliographies"/>
+          <w:docPartUnique/>
+        </w:docPartObj>
+      </w:sdtPr>
+      <w:sdtEndPr/>
       <w:sdtContent>
         <w:p>
           <w:pPr>
@@ -1418,6 +1350,7 @@
             <w:id w:val="111145805"/>
             <w:bibliography/>
           </w:sdtPr>
+          <w:sdtEndPr/>
           <w:sdtContent>
             <w:p>
               <w:pPr>

</xml_diff>

<commit_message>
Update: - Final Update on Proposal document
</commit_message>
<xml_diff>
--- a/Docs/DFS2_Proposal_RahulGupta.docx
+++ b/Docs/DFS2_Proposal_RahulGupta.docx
@@ -84,16 +84,28 @@
         <w:t xml:space="preserve"> – </w:t>
       </w:r>
       <w:r>
-        <w:t xml:space="preserve">No lighting </w:t>
+        <w:t xml:space="preserve">No </w:t>
+      </w:r>
+      <w:r>
+        <w:t xml:space="preserve">Lighting </w:t>
       </w:r>
       <w:r>
         <w:t>2</w:t>
       </w:r>
       <w:r>
-        <w:t>D and</w:t>
-      </w:r>
-      <w:r>
-        <w:t xml:space="preserve"> 3D rendering working.</w:t>
+        <w:t xml:space="preserve">D </w:t>
+      </w:r>
+      <w:r>
+        <w:t>And</w:t>
+      </w:r>
+      <w:r>
+        <w:t xml:space="preserve"> </w:t>
+      </w:r>
+      <w:r>
+        <w:t xml:space="preserve">3D </w:t>
+      </w:r>
+      <w:r>
+        <w:t>Rendering Working.</w:t>
       </w:r>
     </w:p>
     <w:p>
@@ -198,7 +210,10 @@
         <w:pStyle w:val="Heading2"/>
       </w:pPr>
       <w:r>
-        <w:t>FINAL TERM – LIGHTING WORKING</w:t>
+        <w:t xml:space="preserve">FINAL TERM – </w:t>
+      </w:r>
+      <w:r>
+        <w:t>Lighting Works</w:t>
       </w:r>
     </w:p>
     <w:p>
@@ -337,6 +352,8 @@
           </w:r>
           <w:r>
             <w:rPr>
+              <w:b w:val="0"/>
+              <w:bCs w:val="0"/>
               <w:noProof/>
             </w:rPr>
             <w:t>[1]</w:t>
@@ -404,6 +421,8 @@
           </w:r>
           <w:r>
             <w:rPr>
+              <w:b w:val="0"/>
+              <w:bCs w:val="0"/>
               <w:noProof/>
             </w:rPr>
             <w:t>[2]</w:t>
@@ -3469,6 +3488,18 @@
     <w:uiPriority w:val="37"/>
     <w:unhideWhenUsed/>
     <w:rsid w:val="006A778A"/>
+  </w:style>
+  <w:style w:type="character" w:styleId="FollowedHyperlink">
+    <w:name w:val="FollowedHyperlink"/>
+    <w:basedOn w:val="DefaultParagraphFont"/>
+    <w:uiPriority w:val="99"/>
+    <w:semiHidden/>
+    <w:unhideWhenUsed/>
+    <w:rsid w:val="00677A00"/>
+    <w:rPr>
+      <w:color w:val="954F72" w:themeColor="followedHyperlink"/>
+      <w:u w:val="single"/>
+    </w:rPr>
   </w:style>
 </w:styles>
 </file>

</xml_diff>

<commit_message>
Update: - Fixed proposal references
</commit_message>
<xml_diff>
--- a/Docs/DFS2_Proposal_RahulGupta.docx
+++ b/Docs/DFS2_Proposal_RahulGupta.docx
@@ -130,15 +130,66 @@
         </w:rPr>
         <w:t>As a developer, I want to be able to set the color and see the single color across the entire window.</w:t>
       </w:r>
-      <w:r>
-        <w:rPr>
-          <w:b w:val="0"/>
-          <w:bCs w:val="0"/>
-          <w:i/>
-          <w:iCs/>
-        </w:rPr>
-        <w:t>[2]</w:t>
-      </w:r>
+      <w:sdt>
+        <w:sdtPr>
+          <w:rPr>
+            <w:b w:val="0"/>
+            <w:bCs w:val="0"/>
+            <w:i/>
+            <w:iCs/>
+          </w:rPr>
+          <w:id w:val="1911195571"/>
+          <w:citation/>
+        </w:sdtPr>
+        <w:sdtContent>
+          <w:r>
+            <w:rPr>
+              <w:b w:val="0"/>
+              <w:bCs w:val="0"/>
+              <w:i/>
+              <w:iCs/>
+            </w:rPr>
+            <w:fldChar w:fldCharType="begin"/>
+          </w:r>
+          <w:r>
+            <w:rPr>
+              <w:b w:val="0"/>
+              <w:bCs w:val="0"/>
+              <w:i/>
+              <w:iCs/>
+            </w:rPr>
+            <w:instrText xml:space="preserve"> CITATION Jer17 \l 1033 </w:instrText>
+          </w:r>
+          <w:r>
+            <w:rPr>
+              <w:b w:val="0"/>
+              <w:bCs w:val="0"/>
+              <w:i/>
+              <w:iCs/>
+            </w:rPr>
+            <w:fldChar w:fldCharType="separate"/>
+          </w:r>
+          <w:r>
+            <w:rPr>
+              <w:b w:val="0"/>
+              <w:bCs w:val="0"/>
+              <w:i/>
+              <w:iCs/>
+              <w:noProof/>
+            </w:rPr>
+            <w:t xml:space="preserve"> [1]</w:t>
+          </w:r>
+          <w:r>
+            <w:rPr>
+              <w:b w:val="0"/>
+              <w:bCs w:val="0"/>
+              <w:i/>
+              <w:iCs/>
+            </w:rPr>
+            <w:fldChar w:fldCharType="end"/>
+          </w:r>
+        </w:sdtContent>
+      </w:sdt>
     </w:p>
     <w:p>
       <w:pPr>
@@ -161,7 +212,7 @@
           <w:i/>
           <w:iCs/>
         </w:rPr>
-        <w:t>- As a developer, I want to be able to see a hardcoded shader triangle rendered onto the screen.</w:t>
+        <w:t>-</w:t>
       </w:r>
       <w:r>
         <w:rPr>
@@ -170,8 +221,68 @@
           <w:i/>
           <w:iCs/>
         </w:rPr>
-        <w:t>[3]</w:t>
-      </w:r>
+        <w:t xml:space="preserve"> As a developer, I want to be able to see a hardcoded shader triangle rendered onto the screen.</w:t>
+      </w:r>
+      <w:sdt>
+        <w:sdtPr>
+          <w:rPr>
+            <w:b w:val="0"/>
+            <w:bCs w:val="0"/>
+            <w:i/>
+            <w:iCs/>
+          </w:rPr>
+          <w:id w:val="-1217583352"/>
+          <w:citation/>
+        </w:sdtPr>
+        <w:sdtContent>
+          <w:r>
+            <w:rPr>
+              <w:b w:val="0"/>
+              <w:bCs w:val="0"/>
+              <w:i/>
+              <w:iCs/>
+            </w:rPr>
+            <w:fldChar w:fldCharType="begin"/>
+          </w:r>
+          <w:r>
+            <w:rPr>
+              <w:b w:val="0"/>
+              <w:bCs w:val="0"/>
+              <w:i/>
+              <w:iCs/>
+            </w:rPr>
+            <w:instrText xml:space="preserve"> CITATION Mic19 \l 1033 </w:instrText>
+          </w:r>
+          <w:r>
+            <w:rPr>
+              <w:b w:val="0"/>
+              <w:bCs w:val="0"/>
+              <w:i/>
+              <w:iCs/>
+            </w:rPr>
+            <w:fldChar w:fldCharType="separate"/>
+          </w:r>
+          <w:r>
+            <w:rPr>
+              <w:b w:val="0"/>
+              <w:bCs w:val="0"/>
+              <w:i/>
+              <w:iCs/>
+              <w:noProof/>
+            </w:rPr>
+            <w:t xml:space="preserve"> [2]</w:t>
+          </w:r>
+          <w:r>
+            <w:rPr>
+              <w:b w:val="0"/>
+              <w:bCs w:val="0"/>
+              <w:i/>
+              <w:iCs/>
+            </w:rPr>
+            <w:fldChar w:fldCharType="end"/>
+          </w:r>
+        </w:sdtContent>
+      </w:sdt>
     </w:p>
     <w:p>
       <w:pPr>
@@ -195,15 +306,66 @@
         </w:rPr>
         <w:t>As a developer, I want to able to see 2D and 3D game rendering across the window without any lighting.</w:t>
       </w:r>
-      <w:r>
-        <w:rPr>
-          <w:b w:val="0"/>
-          <w:bCs w:val="0"/>
-          <w:i/>
-          <w:iCs/>
-        </w:rPr>
-        <w:t>[1]</w:t>
-      </w:r>
+      <w:sdt>
+        <w:sdtPr>
+          <w:rPr>
+            <w:b w:val="0"/>
+            <w:bCs w:val="0"/>
+            <w:i/>
+            <w:iCs/>
+          </w:rPr>
+          <w:id w:val="754016997"/>
+          <w:citation/>
+        </w:sdtPr>
+        <w:sdtContent>
+          <w:r>
+            <w:rPr>
+              <w:b w:val="0"/>
+              <w:bCs w:val="0"/>
+              <w:i/>
+              <w:iCs/>
+            </w:rPr>
+            <w:fldChar w:fldCharType="begin"/>
+          </w:r>
+          <w:r>
+            <w:rPr>
+              <w:b w:val="0"/>
+              <w:bCs w:val="0"/>
+              <w:i/>
+              <w:iCs/>
+            </w:rPr>
+            <w:instrText xml:space="preserve"> CITATION Mic19 \l 1033 </w:instrText>
+          </w:r>
+          <w:r>
+            <w:rPr>
+              <w:b w:val="0"/>
+              <w:bCs w:val="0"/>
+              <w:i/>
+              <w:iCs/>
+            </w:rPr>
+            <w:fldChar w:fldCharType="separate"/>
+          </w:r>
+          <w:r>
+            <w:rPr>
+              <w:b w:val="0"/>
+              <w:bCs w:val="0"/>
+              <w:i/>
+              <w:iCs/>
+              <w:noProof/>
+            </w:rPr>
+            <w:t xml:space="preserve"> [2]</w:t>
+          </w:r>
+          <w:r>
+            <w:rPr>
+              <w:b w:val="0"/>
+              <w:bCs w:val="0"/>
+              <w:i/>
+              <w:iCs/>
+            </w:rPr>
+            <w:fldChar w:fldCharType="end"/>
+          </w:r>
+        </w:sdtContent>
+      </w:sdt>
     </w:p>
     <w:p>
       <w:pPr>
@@ -245,7 +407,16 @@
           <w:i/>
           <w:iCs/>
         </w:rPr>
-        <w:t>– As a developer, I want to see a 3D tech demo rendering</w:t>
+        <w:t xml:space="preserve">– </w:t>
+      </w:r>
+      <w:r>
+        <w:rPr>
+          <w:b w:val="0"/>
+          <w:bCs w:val="0"/>
+          <w:i/>
+          <w:iCs/>
+        </w:rPr>
+        <w:t>As a developer, I want to see a 3D tech demo rendering</w:t>
       </w:r>
       <w:r>
         <w:rPr>
@@ -265,15 +436,66 @@
         </w:rPr>
         <w:t>.</w:t>
       </w:r>
-      <w:r>
-        <w:rPr>
-          <w:b w:val="0"/>
-          <w:bCs w:val="0"/>
-          <w:i/>
-          <w:iCs/>
-        </w:rPr>
-        <w:t>[1]</w:t>
-      </w:r>
+      <w:sdt>
+        <w:sdtPr>
+          <w:rPr>
+            <w:b w:val="0"/>
+            <w:bCs w:val="0"/>
+            <w:i/>
+            <w:iCs/>
+          </w:rPr>
+          <w:id w:val="-1780935022"/>
+          <w:citation/>
+        </w:sdtPr>
+        <w:sdtContent>
+          <w:r>
+            <w:rPr>
+              <w:b w:val="0"/>
+              <w:bCs w:val="0"/>
+              <w:i/>
+              <w:iCs/>
+            </w:rPr>
+            <w:fldChar w:fldCharType="begin"/>
+          </w:r>
+          <w:r>
+            <w:rPr>
+              <w:b w:val="0"/>
+              <w:bCs w:val="0"/>
+              <w:i/>
+              <w:iCs/>
+            </w:rPr>
+            <w:instrText xml:space="preserve"> CITATION Fra16 \l 1033 </w:instrText>
+          </w:r>
+          <w:r>
+            <w:rPr>
+              <w:b w:val="0"/>
+              <w:bCs w:val="0"/>
+              <w:i/>
+              <w:iCs/>
+            </w:rPr>
+            <w:fldChar w:fldCharType="separate"/>
+          </w:r>
+          <w:r>
+            <w:rPr>
+              <w:b w:val="0"/>
+              <w:bCs w:val="0"/>
+              <w:i/>
+              <w:iCs/>
+              <w:noProof/>
+            </w:rPr>
+            <w:t xml:space="preserve"> [3]</w:t>
+          </w:r>
+          <w:r>
+            <w:rPr>
+              <w:b w:val="0"/>
+              <w:bCs w:val="0"/>
+              <w:i/>
+              <w:iCs/>
+            </w:rPr>
+            <w:fldChar w:fldCharType="end"/>
+          </w:r>
+        </w:sdtContent>
+      </w:sdt>
     </w:p>
     <w:p>
       <w:pPr>
@@ -298,7 +520,16 @@
           <w:i/>
           <w:iCs/>
         </w:rPr>
-        <w:t>– As a developer, I want the raytracing pipeline setup complete.</w:t>
+        <w:t xml:space="preserve">– </w:t>
+      </w:r>
+      <w:r>
+        <w:rPr>
+          <w:b w:val="0"/>
+          <w:bCs w:val="0"/>
+          <w:i/>
+          <w:iCs/>
+        </w:rPr>
+        <w:t>As a developer, I want the raytracing pipeline setup complete.</w:t>
       </w:r>
       <w:sdt>
         <w:sdtPr>
@@ -348,15 +579,7 @@
               <w:iCs/>
               <w:noProof/>
             </w:rPr>
-            <w:t xml:space="preserve"> </w:t>
-          </w:r>
-          <w:r>
-            <w:rPr>
-              <w:b w:val="0"/>
-              <w:bCs w:val="0"/>
-              <w:noProof/>
-            </w:rPr>
-            <w:t>[1]</w:t>
+            <w:t xml:space="preserve"> [4]</w:t>
           </w:r>
           <w:r>
             <w:rPr>
@@ -417,15 +640,7 @@
               <w:iCs/>
               <w:noProof/>
             </w:rPr>
-            <w:t xml:space="preserve"> </w:t>
-          </w:r>
-          <w:r>
-            <w:rPr>
-              <w:b w:val="0"/>
-              <w:bCs w:val="0"/>
-              <w:noProof/>
-            </w:rPr>
-            <w:t>[2]</w:t>
+            <w:t xml:space="preserve"> [5]</w:t>
           </w:r>
           <w:r>
             <w:rPr>
@@ -477,15 +692,126 @@
         </w:rPr>
         <w:t>As a user, I want to see a demonstration of real time raytracing with a few different objects in the scene.</w:t>
       </w:r>
-      <w:r>
-        <w:rPr>
-          <w:b w:val="0"/>
-          <w:bCs w:val="0"/>
-          <w:i/>
-          <w:iCs/>
-        </w:rPr>
-        <w:t>[2]</w:t>
-      </w:r>
+      <w:sdt>
+        <w:sdtPr>
+          <w:rPr>
+            <w:b w:val="0"/>
+            <w:bCs w:val="0"/>
+            <w:i/>
+            <w:iCs/>
+          </w:rPr>
+          <w:id w:val="-984774521"/>
+          <w:citation/>
+        </w:sdtPr>
+        <w:sdtContent>
+          <w:r>
+            <w:rPr>
+              <w:b w:val="0"/>
+              <w:bCs w:val="0"/>
+              <w:i/>
+              <w:iCs/>
+            </w:rPr>
+            <w:fldChar w:fldCharType="begin"/>
+          </w:r>
+          <w:r>
+            <w:rPr>
+              <w:b w:val="0"/>
+              <w:bCs w:val="0"/>
+              <w:i/>
+              <w:iCs/>
+            </w:rPr>
+            <w:instrText xml:space="preserve"> CITATION Mic19 \l 1033 </w:instrText>
+          </w:r>
+          <w:r>
+            <w:rPr>
+              <w:b w:val="0"/>
+              <w:bCs w:val="0"/>
+              <w:i/>
+              <w:iCs/>
+            </w:rPr>
+            <w:fldChar w:fldCharType="separate"/>
+          </w:r>
+          <w:r>
+            <w:rPr>
+              <w:b w:val="0"/>
+              <w:bCs w:val="0"/>
+              <w:i/>
+              <w:iCs/>
+              <w:noProof/>
+            </w:rPr>
+            <w:t xml:space="preserve"> [2]</w:t>
+          </w:r>
+          <w:r>
+            <w:rPr>
+              <w:b w:val="0"/>
+              <w:bCs w:val="0"/>
+              <w:i/>
+              <w:iCs/>
+            </w:rPr>
+            <w:fldChar w:fldCharType="end"/>
+          </w:r>
+        </w:sdtContent>
+      </w:sdt>
+      <w:sdt>
+        <w:sdtPr>
+          <w:rPr>
+            <w:b w:val="0"/>
+            <w:bCs w:val="0"/>
+            <w:i/>
+            <w:iCs/>
+          </w:rPr>
+          <w:id w:val="-2097857306"/>
+          <w:citation/>
+        </w:sdtPr>
+        <w:sdtContent>
+          <w:r>
+            <w:rPr>
+              <w:b w:val="0"/>
+              <w:bCs w:val="0"/>
+              <w:i/>
+              <w:iCs/>
+            </w:rPr>
+            <w:fldChar w:fldCharType="begin"/>
+          </w:r>
+          <w:r>
+            <w:rPr>
+              <w:b w:val="0"/>
+              <w:bCs w:val="0"/>
+              <w:i/>
+              <w:iCs/>
+            </w:rPr>
+            <w:instrText xml:space="preserve"> CITATION Mar211 \l 1033 </w:instrText>
+          </w:r>
+          <w:r>
+            <w:rPr>
+              <w:b w:val="0"/>
+              <w:bCs w:val="0"/>
+              <w:i/>
+              <w:iCs/>
+            </w:rPr>
+            <w:fldChar w:fldCharType="separate"/>
+          </w:r>
+          <w:r>
+            <w:rPr>
+              <w:b w:val="0"/>
+              <w:bCs w:val="0"/>
+              <w:i/>
+              <w:iCs/>
+              <w:noProof/>
+            </w:rPr>
+            <w:t xml:space="preserve"> [5]</w:t>
+          </w:r>
+          <w:r>
+            <w:rPr>
+              <w:b w:val="0"/>
+              <w:bCs w:val="0"/>
+              <w:i/>
+              <w:iCs/>
+            </w:rPr>
+            <w:fldChar w:fldCharType="end"/>
+          </w:r>
+        </w:sdtContent>
+      </w:sdt>
     </w:p>
     <w:p/>
     <w:p/>
@@ -1192,6 +1518,9 @@
       </w:pPr>
       <w:r>
         <w:t>Finding hotspot using a profiler</w:t>
+      </w:r>
+      <w:r>
+        <w:t xml:space="preserve"> and optimizing where necessary.</w:t>
       </w:r>
     </w:p>
     <w:p>
@@ -1405,7 +1734,7 @@
               </w:tblGrid>
               <w:tr>
                 <w:trPr>
-                  <w:divId w:val="2035038397"/>
+                  <w:divId w:val="1353721191"/>
                   <w:tblCellSpacing w:w="15" w:type="dxa"/>
                 </w:trPr>
                 <w:tc>
@@ -1446,14 +1775,14 @@
                       <w:rPr>
                         <w:noProof/>
                       </w:rPr>
-                      <w:t>M.-K. L. a. P. Gautron, "DX12 Raytracing tutorial - Part 1," Nvidia Developer, [Online]. Available: https://developer.nvidia.com/rtx/raytracing/dxr/DX12-Raytracing-tutorial-Part-1. [Accessed 2 February 2021].</w:t>
+                      <w:t>Jeremiah, "Learning DirectX 12 – Lesson 1 – Initialize DirectX 12," 3D Game Engine Programming, 14 December 2017. [Online]. Available: https://www.3dgep.com/learning-directx-12-1/. [Accessed 31 January 2021].</w:t>
                     </w:r>
                   </w:p>
                 </w:tc>
               </w:tr>
               <w:tr>
                 <w:trPr>
-                  <w:divId w:val="2035038397"/>
+                  <w:divId w:val="1353721191"/>
                   <w:tblCellSpacing w:w="15" w:type="dxa"/>
                 </w:trPr>
                 <w:tc>
@@ -1493,14 +1822,14 @@
                       <w:rPr>
                         <w:noProof/>
                       </w:rPr>
-                      <w:t>M.-K. L. a. P. Gautron, "DX12 Raytracing tutorial - Part 2," Nvidia Developer, [Online]. Available: https://developer.nvidia.com/rtx/raytracing/dxr/DX12-Raytracing-tutorial-Part-2. [Accessed 2 February 2021].</w:t>
+                      <w:t>Microsoft, "Direct3D 12 programming guide," Microsoft, 19 April 2019. [Online]. Available: https://docs.microsoft.com/en-us/windows/win32/direct3d12/directx-12-programming-guide. [Accessed 31 January 2021].</w:t>
                     </w:r>
                   </w:p>
                 </w:tc>
               </w:tr>
               <w:tr>
                 <w:trPr>
-                  <w:divId w:val="2035038397"/>
+                  <w:divId w:val="1353721191"/>
                   <w:tblCellSpacing w:w="15" w:type="dxa"/>
                 </w:trPr>
                 <w:tc>
@@ -1539,14 +1868,14 @@
                       <w:rPr>
                         <w:noProof/>
                       </w:rPr>
-                      <w:t>Jeremiah, "Learning DirectX 12 – Lesson 1 – Initialize DirectX 12," 3D Game Engine Programming, 14 December 2017. [Online]. Available: https://www.3dgep.com/learning-directx-12-1/. [Accessed 31 January 2021].</w:t>
+                      <w:t xml:space="preserve">F. Luna, Introduction to 3D Game Programming with DirectX 12, Mercury Learning &amp; information, 2016. </w:t>
                     </w:r>
                   </w:p>
                 </w:tc>
               </w:tr>
               <w:tr>
                 <w:trPr>
-                  <w:divId w:val="2035038397"/>
+                  <w:divId w:val="1353721191"/>
                   <w:tblCellSpacing w:w="15" w:type="dxa"/>
                 </w:trPr>
                 <w:tc>
@@ -1585,14 +1914,14 @@
                       <w:rPr>
                         <w:noProof/>
                       </w:rPr>
-                      <w:t>Microsoft, "Direct3D 12 programming guide," Microsoft, 19 April 2019. [Online]. Available: https://docs.microsoft.com/en-us/windows/win32/direct3d12/directx-12-programming-guide. [Accessed 31 January 2021].</w:t>
+                      <w:t>M.-K. L. a. P. Gautron, "DX12 Raytracing tutorial - Part 1," Nvidia Developer, [Online]. Available: https://developer.nvidia.com/rtx/raytracing/dxr/DX12-Raytracing-tutorial-Part-1. [Accessed 2 February 2021].</w:t>
                     </w:r>
                   </w:p>
                 </w:tc>
               </w:tr>
               <w:tr>
                 <w:trPr>
-                  <w:divId w:val="2035038397"/>
+                  <w:divId w:val="1353721191"/>
                   <w:tblCellSpacing w:w="15" w:type="dxa"/>
                 </w:trPr>
                 <w:tc>
@@ -1631,7 +1960,7 @@
                       <w:rPr>
                         <w:noProof/>
                       </w:rPr>
-                      <w:t xml:space="preserve">F. Luna, Introduction to 3D Game Programming with DirectX 12, Mercury Learning &amp; information, 2016. </w:t>
+                      <w:t>M.-K. L. a. P. Gautron, "DX12 Raytracing tutorial - Part 2," Nvidia Developer, [Online]. Available: https://developer.nvidia.com/rtx/raytracing/dxr/DX12-Raytracing-tutorial-Part-2. [Accessed 2 February 2021].</w:t>
                     </w:r>
                   </w:p>
                 </w:tc>
@@ -1639,7 +1968,7 @@
             </w:tbl>
             <w:p>
               <w:pPr>
-                <w:divId w:val="2035038397"/>
+                <w:divId w:val="1353721191"/>
                 <w:rPr>
                   <w:rFonts w:eastAsia="Times New Roman"/>
                   <w:noProof/>
@@ -3824,7 +4153,7 @@
     <b:YearAccessed>2021</b:YearAccessed>
     <b:MonthAccessed>January</b:MonthAccessed>
     <b:DayAccessed>31</b:DayAccessed>
-    <b:RefOrder>3</b:RefOrder>
+    <b:RefOrder>1</b:RefOrder>
   </b:Source>
   <b:Source>
     <b:Tag>Mic19</b:Tag>
@@ -3848,7 +4177,7 @@
     <b:MonthAccessed>January</b:MonthAccessed>
     <b:DayAccessed>31</b:DayAccessed>
     <b:URL>https://docs.microsoft.com/en-us/windows/win32/direct3d12/directx-12-programming-guide</b:URL>
-    <b:RefOrder>4</b:RefOrder>
+    <b:RefOrder>2</b:RefOrder>
   </b:Source>
   <b:Source>
     <b:Tag>Fra16</b:Tag>
@@ -3867,7 +4196,7 @@
       </b:Author>
     </b:Author>
     <b:Publisher>Mercury Learning &amp; information</b:Publisher>
-    <b:RefOrder>5</b:RefOrder>
+    <b:RefOrder>3</b:RefOrder>
   </b:Source>
   <b:Source>
     <b:Tag>Mar21</b:Tag>
@@ -3890,7 +4219,7 @@
     <b:MonthAccessed>February</b:MonthAccessed>
     <b:DayAccessed>2</b:DayAccessed>
     <b:URL>https://developer.nvidia.com/rtx/raytracing/dxr/DX12-Raytracing-tutorial-Part-1</b:URL>
-    <b:RefOrder>1</b:RefOrder>
+    <b:RefOrder>4</b:RefOrder>
   </b:Source>
   <b:Source>
     <b:Tag>Mar211</b:Tag>
@@ -3913,13 +4242,13 @@
     <b:MonthAccessed>February</b:MonthAccessed>
     <b:DayAccessed>2</b:DayAccessed>
     <b:URL>https://developer.nvidia.com/rtx/raytracing/dxr/DX12-Raytracing-tutorial-Part-2</b:URL>
-    <b:RefOrder>2</b:RefOrder>
+    <b:RefOrder>5</b:RefOrder>
   </b:Source>
 </b:Sources>
 </file>
 
 <file path=customXml/itemProps1.xml><?xml version="1.0" encoding="utf-8"?>
-<ds:datastoreItem xmlns:ds="http://schemas.openxmlformats.org/officeDocument/2006/customXml" ds:itemID="{37662DDC-7A77-4A2F-BFD7-CB85F7163006}">
+<ds:datastoreItem xmlns:ds="http://schemas.openxmlformats.org/officeDocument/2006/customXml" ds:itemID="{3B353CE0-0D29-48B3-A3C6-9EB759F12E15}">
   <ds:schemaRefs>
     <ds:schemaRef ds:uri="http://schemas.openxmlformats.org/officeDocument/2006/bibliography"/>
   </ds:schemaRefs>

</xml_diff>